<commit_message>
sign off from oracle
</commit_message>
<xml_diff>
--- a/DBMS/Database Indexing.docx
+++ b/DBMS/Database Indexing.docx
@@ -8,13 +8,8 @@
       </w:r>
     </w:p>
     <w:p>
-      <w:proofErr w:type="gramStart"/>
-      <w:r>
-        <w:t>Reference :</w:t>
-      </w:r>
-      <w:proofErr w:type="gramEnd"/>
-      <w:r>
-        <w:t xml:space="preserve">  </w:t>
+      <w:r>
+        <w:t xml:space="preserve">Reference :  </w:t>
       </w:r>
       <w:hyperlink r:id="rId6" w:history="1">
         <w:r>
@@ -35,46 +30,22 @@
         <w:rPr>
           <w:b/>
         </w:rPr>
-        <w:t xml:space="preserve">What are </w:t>
-      </w:r>
-      <w:proofErr w:type="gramStart"/>
-      <w:r>
-        <w:rPr>
-          <w:b/>
-        </w:rPr>
-        <w:t>indexes ?</w:t>
-      </w:r>
-      <w:proofErr w:type="gramEnd"/>
-    </w:p>
-    <w:p>
-      <w:r>
-        <w:t xml:space="preserve">Indexes are database objects which can be created on table or table </w:t>
-      </w:r>
-      <w:proofErr w:type="gramStart"/>
-      <w:r>
-        <w:t>clusters ,</w:t>
-      </w:r>
-      <w:proofErr w:type="gramEnd"/>
-      <w:r>
-        <w:t xml:space="preserve"> speedup data retrieval in certain cases.</w:t>
-      </w:r>
-    </w:p>
-    <w:p>
-      <w:r>
-        <w:t xml:space="preserve">When we store data in table it will be stored in memory as file and it can have its own </w:t>
-      </w:r>
-      <w:proofErr w:type="spellStart"/>
-      <w:r>
-        <w:t>flie</w:t>
-      </w:r>
-      <w:proofErr w:type="spellEnd"/>
-      <w:r>
-        <w:t xml:space="preserve"> structure.</w:t>
-      </w:r>
-    </w:p>
-    <w:p>
-      <w:r>
-        <w:t xml:space="preserve">The entire table data is stored and distributed in different memory blocks. There are two different data do indexing </w:t>
+        <w:t>What are indexes ?</w:t>
+      </w:r>
+    </w:p>
+    <w:p>
+      <w:r>
+        <w:t>Indexes are database objects which can be created on table or table clusters , speedup data retrieval in certain cases.</w:t>
+      </w:r>
+    </w:p>
+    <w:p>
+      <w:r>
+        <w:t>When we store data in table it will be stored in memory as file and it can have its own flie structure.</w:t>
+      </w:r>
+    </w:p>
+    <w:p>
+      <w:r>
+        <w:t xml:space="preserve">The entire table data is stored and distributed in different memory blocks. There are two indexing </w:t>
       </w:r>
     </w:p>
     <w:p>
@@ -87,99 +58,256 @@
         <w:t>B-Map (Bit map)</w:t>
       </w:r>
     </w:p>
-    <w:p>
-      <w:pPr>
-        <w:rPr>
-          <w:b/>
-        </w:rPr>
-      </w:pPr>
-      <w:r>
-        <w:rPr>
-          <w:b/>
-        </w:rPr>
-        <w:t xml:space="preserve">How to check in </w:t>
-      </w:r>
-      <w:proofErr w:type="spellStart"/>
-      <w:proofErr w:type="gramStart"/>
-      <w:r>
-        <w:rPr>
-          <w:b/>
-        </w:rPr>
-        <w:t>sql</w:t>
-      </w:r>
-      <w:proofErr w:type="spellEnd"/>
-      <w:r>
-        <w:rPr>
-          <w:b/>
-        </w:rPr>
-        <w:t xml:space="preserve"> ?</w:t>
-      </w:r>
-      <w:proofErr w:type="gramEnd"/>
+    <w:p/>
+    <w:p>
+      <w:pPr>
+        <w:rPr>
+          <w:b/>
+        </w:rPr>
+      </w:pPr>
+      <w:r>
+        <w:rPr>
+          <w:b/>
+        </w:rPr>
+        <w:t>How data are stored ?</w:t>
+      </w:r>
+    </w:p>
+    <w:p>
+      <w:pPr>
+        <w:rPr>
+          <w:b/>
+        </w:rPr>
+      </w:pPr>
+      <w:r>
+        <w:rPr>
+          <w:noProof/>
+        </w:rPr>
+        <w:drawing>
+          <wp:inline distT="0" distB="0" distL="0" distR="0" wp14:anchorId="108D4482" wp14:editId="2FE9315C">
+            <wp:extent cx="5943600" cy="3714115"/>
+            <wp:effectExtent l="0" t="0" r="0" b="635"/>
+            <wp:docPr id="1" name="Picture 1"/>
+            <wp:cNvGraphicFramePr>
+              <a:graphicFrameLocks xmlns:a="http://schemas.openxmlformats.org/drawingml/2006/main" noChangeAspect="1"/>
+            </wp:cNvGraphicFramePr>
+            <a:graphic xmlns:a="http://schemas.openxmlformats.org/drawingml/2006/main">
+              <a:graphicData uri="http://schemas.openxmlformats.org/drawingml/2006/picture">
+                <pic:pic xmlns:pic="http://schemas.openxmlformats.org/drawingml/2006/picture">
+                  <pic:nvPicPr>
+                    <pic:cNvPr id="0" name=""/>
+                    <pic:cNvPicPr/>
+                  </pic:nvPicPr>
+                  <pic:blipFill>
+                    <a:blip r:embed="rId7"/>
+                    <a:stretch>
+                      <a:fillRect/>
+                    </a:stretch>
+                  </pic:blipFill>
+                  <pic:spPr>
+                    <a:xfrm>
+                      <a:off x="0" y="0"/>
+                      <a:ext cx="5943600" cy="3714115"/>
+                    </a:xfrm>
+                    <a:prstGeom prst="rect">
+                      <a:avLst/>
+                    </a:prstGeom>
+                  </pic:spPr>
+                </pic:pic>
+              </a:graphicData>
+            </a:graphic>
+          </wp:inline>
+        </w:drawing>
+      </w:r>
+    </w:p>
+    <w:p>
+      <w:r>
+        <w:t xml:space="preserve">Data is divided and stored in blocks, every block </w:t>
+      </w:r>
+      <w:r>
+        <w:t>h</w:t>
+      </w:r>
+      <w:r>
+        <w:t>as a</w:t>
+      </w:r>
+      <w:r>
+        <w:t>n</w:t>
+      </w:r>
+      <w:r>
+        <w:t xml:space="preserve"> address and the green color boxes are the physical datas which are stored in the block. </w:t>
+      </w:r>
+    </w:p>
+    <w:p>
+      <w:pPr>
+        <w:rPr>
+          <w:b/>
+        </w:rPr>
+      </w:pPr>
+    </w:p>
+    <w:p>
+      <w:pPr>
+        <w:rPr>
+          <w:b/>
+        </w:rPr>
+      </w:pPr>
+      <w:r>
+        <w:rPr>
+          <w:b/>
+        </w:rPr>
+        <w:lastRenderedPageBreak/>
+        <w:t>How to check in sql ?</w:t>
+      </w:r>
     </w:p>
     <w:p>
       <w:r>
         <w:t>Explain plan for select * from [*</w:t>
       </w:r>
-      <w:proofErr w:type="spellStart"/>
       <w:r>
         <w:rPr>
           <w:i/>
         </w:rPr>
         <w:t>tablename</w:t>
       </w:r>
-      <w:proofErr w:type="spellEnd"/>
       <w:r>
         <w:t>*] where id =10</w:t>
       </w:r>
     </w:p>
     <w:p>
       <w:r>
-        <w:t xml:space="preserve">Select * from </w:t>
-      </w:r>
-      <w:proofErr w:type="gramStart"/>
-      <w:r>
-        <w:t>table(</w:t>
-      </w:r>
-      <w:proofErr w:type="spellStart"/>
-      <w:proofErr w:type="gramEnd"/>
-      <w:r>
-        <w:t>dbms_xplan.display</w:t>
-      </w:r>
-      <w:proofErr w:type="spellEnd"/>
-      <w:r>
-        <w:t>)</w:t>
-      </w:r>
-    </w:p>
-    <w:p>
-      <w:pPr>
-        <w:rPr>
-          <w:b/>
-        </w:rPr>
-      </w:pPr>
-      <w:r>
-        <w:rPr>
-          <w:b/>
-        </w:rPr>
-        <w:t xml:space="preserve">How indexes are </w:t>
-      </w:r>
-      <w:proofErr w:type="gramStart"/>
-      <w:r>
-        <w:rPr>
-          <w:b/>
-        </w:rPr>
-        <w:t>stored ?</w:t>
-      </w:r>
-      <w:proofErr w:type="gramEnd"/>
-    </w:p>
-    <w:p>
-      <w:r>
-        <w:t xml:space="preserve">       ID                             </w:t>
-      </w:r>
-      <w:proofErr w:type="spellStart"/>
-      <w:r>
-        <w:t>RowId</w:t>
-      </w:r>
-      <w:proofErr w:type="spellEnd"/>
+        <w:t>Select * from table(dbms_xplan.display)</w:t>
+      </w:r>
+    </w:p>
+    <w:p/>
+    <w:p>
+      <w:r>
+        <w:t>-----------------------------------------------------------------------------</w:t>
+      </w:r>
+    </w:p>
+    <w:p>
+      <w:r>
+        <w:t>| Id  | Operation         | Name    | Rows  | Bytes | Cost (%CPU)| Time     |</w:t>
+      </w:r>
+    </w:p>
+    <w:p>
+      <w:r>
+        <w:t>-----------------------------------------------------------------------------</w:t>
+      </w:r>
+    </w:p>
+    <w:p>
+      <w:r>
+        <w:t>|   0 | SELECT STATEMENT  |         |     1 |    37 |     2   (0)| 00:00:01 |</w:t>
+      </w:r>
+    </w:p>
+    <w:p>
+      <w:r>
+        <w:t>|   1 |  TABLE ACCESS FULL| STUDENT |     1 |    37 |     2   (0)| 00:00:01 |</w:t>
+      </w:r>
+    </w:p>
+    <w:p>
+      <w:r>
+        <w:t>-----------------------------------------------------------------------------</w:t>
+      </w:r>
+    </w:p>
+    <w:p>
+      <w:r>
+        <w:t xml:space="preserve">By default TABLE ACCESS FULL is applied , means it will scan each and every block </w:t>
+      </w:r>
+    </w:p>
+    <w:p>
+      <w:r>
+        <w:t xml:space="preserve">If I create an unique index </w:t>
+      </w:r>
+    </w:p>
+    <w:p>
+      <w:pPr>
+        <w:rPr>
+          <w:b/>
+        </w:rPr>
+      </w:pPr>
+      <w:r>
+        <w:rPr>
+          <w:b/>
+        </w:rPr>
+        <w:t>create unique index idx_student_id on student(studentid)</w:t>
+      </w:r>
+    </w:p>
+    <w:p>
+      <w:r>
+        <w:t xml:space="preserve">the same query will give me </w:t>
+      </w:r>
+    </w:p>
+    <w:p>
+      <w:r>
+        <w:t>----------------------------------------------------------------------------------------------</w:t>
+      </w:r>
+    </w:p>
+    <w:p>
+      <w:r>
+        <w:t>| Id  | Operation                   | Name           | Rows  | Bytes | Cost (%CPU)| Time     |</w:t>
+      </w:r>
+    </w:p>
+    <w:p>
+      <w:r>
+        <w:t>----------------------------------------------------------------------------------------------</w:t>
+      </w:r>
+    </w:p>
+    <w:p>
+      <w:r>
+        <w:t>|   0 | SELECT STATEMENT            |                |     1 |    37     |     1   (0)       | 00:00:01 |</w:t>
+      </w:r>
+    </w:p>
+    <w:p>
+      <w:r>
+        <w:t>|   1 |  TABLE ACCESS BY INDEX ROWID| STUDENT |   1 |  37  |   1   (0)    | 00:00:01 |</w:t>
+      </w:r>
+    </w:p>
+    <w:p>
+      <w:r>
+        <w:t xml:space="preserve">|*  </w:t>
+      </w:r>
+      <w:r>
+        <w:t xml:space="preserve">2 |   INDEX UNIQUE SCAN      </w:t>
+      </w:r>
+      <w:r>
+        <w:t>| IDX_STUDENT_ID |     1 |       |     0   (0)| 00:00:01 |</w:t>
+      </w:r>
+    </w:p>
+    <w:p>
+      <w:r>
+        <w:t>----------------------------------------------------------------------------------------------</w:t>
+      </w:r>
+    </w:p>
+    <w:p>
+      <w:r>
+        <w:t>Now the plan changed to INDEX UNIQUE SCAN</w:t>
+      </w:r>
+    </w:p>
+    <w:p/>
+    <w:p/>
+    <w:p>
+      <w:pPr>
+        <w:rPr>
+          <w:b/>
+        </w:rPr>
+      </w:pPr>
+    </w:p>
+    <w:p>
+      <w:pPr>
+        <w:rPr>
+          <w:b/>
+        </w:rPr>
+      </w:pPr>
+      <w:r>
+        <w:rPr>
+          <w:b/>
+        </w:rPr>
+        <w:lastRenderedPageBreak/>
+        <w:t>How indexes are stored ?</w:t>
+      </w:r>
+    </w:p>
+    <w:p>
+      <w:r>
+        <w:t xml:space="preserve">       ID                             RowId</w:t>
+      </w:r>
     </w:p>
     <w:p>
       <w:pPr>
@@ -219,80 +347,56 @@
     </w:p>
     <w:p>
       <w:r>
-        <w:t xml:space="preserve">The indexes are stored like mentioned </w:t>
-      </w:r>
-      <w:proofErr w:type="gramStart"/>
-      <w:r>
-        <w:t>figure .</w:t>
-      </w:r>
-      <w:proofErr w:type="gramEnd"/>
-      <w:r>
-        <w:t xml:space="preserve"> </w:t>
-      </w:r>
-      <w:proofErr w:type="spellStart"/>
-      <w:r>
-        <w:t>Rowids</w:t>
-      </w:r>
-      <w:proofErr w:type="spellEnd"/>
-      <w:r>
-        <w:t xml:space="preserve"> are nothing but address of memory blocks and id are the values of indexes. So when we search with an id it will not scan the entire table it will just pick the memory block address and show us the data as per the rowed. </w:t>
-      </w:r>
-    </w:p>
-    <w:p>
-      <w:r>
-        <w:t xml:space="preserve">If we create a unique constrain in backend </w:t>
-      </w:r>
-      <w:proofErr w:type="spellStart"/>
-      <w:r>
-        <w:t>dbms</w:t>
-      </w:r>
-      <w:proofErr w:type="spellEnd"/>
-      <w:r>
-        <w:t xml:space="preserve"> by default create a unique </w:t>
-      </w:r>
-      <w:proofErr w:type="gramStart"/>
-      <w:r>
-        <w:t>index .</w:t>
-      </w:r>
-      <w:proofErr w:type="gramEnd"/>
-    </w:p>
-    <w:p>
-      <w:r>
-        <w:t xml:space="preserve"> Select * from </w:t>
-      </w:r>
-      <w:proofErr w:type="spellStart"/>
-      <w:r>
-        <w:t>user_segments</w:t>
-      </w:r>
-      <w:proofErr w:type="spellEnd"/>
-      <w:r>
-        <w:t xml:space="preserve"> </w:t>
-      </w:r>
-    </w:p>
-    <w:p>
-      <w:proofErr w:type="spellStart"/>
-      <w:r>
-        <w:t>Segment_name</w:t>
-      </w:r>
-      <w:proofErr w:type="spellEnd"/>
-      <w:r>
-        <w:t xml:space="preserve">              </w:t>
-      </w:r>
-      <w:proofErr w:type="spellStart"/>
-      <w:r>
-        <w:t>partition_name</w:t>
-      </w:r>
-      <w:proofErr w:type="spellEnd"/>
-      <w:r>
-        <w:t xml:space="preserve">   </w:t>
-      </w:r>
-      <w:proofErr w:type="spellStart"/>
-      <w:r>
-        <w:t>segment_type</w:t>
-      </w:r>
-      <w:proofErr w:type="spellEnd"/>
-      <w:r>
-        <w:t xml:space="preserve">    bytes               Blocks</w:t>
+        <w:t xml:space="preserve">The indexes are stored like mentioned figure . Rowids are nothing but address of </w:t>
+      </w:r>
+      <w:r>
+        <w:t>each and every rows.</w:t>
+      </w:r>
+      <w:r>
+        <w:t xml:space="preserve"> and id are the values of indexes. </w:t>
+      </w:r>
+      <w:r>
+        <w:t>As above mentioned index is an unique index so each in</w:t>
+      </w:r>
+      <w:r>
+        <w:t>dex can contain one unique row</w:t>
+      </w:r>
+      <w:r>
+        <w:t xml:space="preserve">, if we use non unique index then each index can contain multiple rowids. </w:t>
+      </w:r>
+      <w:r>
+        <w:t xml:space="preserve">So when we search with an id it will not scan the entire table it will just </w:t>
+      </w:r>
+      <w:r>
+        <w:t>pick the id say 2, fin</w:t>
+      </w:r>
+      <w:r>
+        <w:t xml:space="preserve">d the address of the block  </w:t>
+      </w:r>
+      <w:r>
+        <w:t xml:space="preserve"> search the row in that block</w:t>
+      </w:r>
+      <w:r>
+        <w:t>.</w:t>
+      </w:r>
+      <w:r>
+        <w:t xml:space="preserve"> We can say each block can contain multiple rowids.</w:t>
+      </w:r>
+    </w:p>
+    <w:p/>
+    <w:p>
+      <w:r>
+        <w:t>If we create a unique constrain in backend dbms by default create a unique index .</w:t>
+      </w:r>
+    </w:p>
+    <w:p>
+      <w:r>
+        <w:t xml:space="preserve"> Select * from user_segments </w:t>
+      </w:r>
+    </w:p>
+    <w:p>
+      <w:r>
+        <w:t>Segment_name              partition_name   segment_type    bytes               Blocks</w:t>
       </w:r>
     </w:p>
     <w:p>
@@ -321,35 +425,14 @@
     </w:p>
     <w:p>
       <w:r>
-        <w:t xml:space="preserve">So the </w:t>
-      </w:r>
-      <w:proofErr w:type="spellStart"/>
-      <w:r>
-        <w:t>inex</w:t>
-      </w:r>
-      <w:proofErr w:type="spellEnd"/>
-      <w:r>
-        <w:t xml:space="preserve"> is </w:t>
-      </w:r>
-      <w:proofErr w:type="gramStart"/>
-      <w:r>
-        <w:t>one  kind</w:t>
-      </w:r>
-      <w:proofErr w:type="gramEnd"/>
-      <w:r>
-        <w:t xml:space="preserve"> of segment in </w:t>
-      </w:r>
-      <w:proofErr w:type="spellStart"/>
-      <w:r>
-        <w:t>dbms</w:t>
-      </w:r>
-      <w:proofErr w:type="spellEnd"/>
-      <w:r>
-        <w:t xml:space="preserve"> which  contains a physical memory in system and </w:t>
+        <w:t xml:space="preserve">So the inex is one  kind of segment in dbms which  contains a physical memory in system and </w:t>
       </w:r>
       <w:r>
         <w:t>structured with 8 blocks.</w:t>
       </w:r>
+      <w:r>
+        <w:t xml:space="preserve"> table is also an unique index which has a physical memory in databse system.</w:t>
+      </w:r>
     </w:p>
     <w:p/>
     <w:p>
@@ -362,63 +445,114 @@
         <w:rPr>
           <w:b/>
         </w:rPr>
+        <w:t>Why we can’t create indexes for every field of the table as increases retrieval data performance ?</w:t>
+      </w:r>
+    </w:p>
+    <w:p>
+      <w:r>
+        <w:t>Indexes will ha</w:t>
+      </w:r>
+      <w:r>
+        <w:t>m</w:t>
+      </w:r>
+      <w:r>
+        <w:t>p</w:t>
+      </w:r>
+      <w:r>
+        <w:t xml:space="preserve">er insert, update , delete performance. Because after creating index we need to insert or update not only table row but also </w:t>
+      </w:r>
+      <w:r>
+        <w:t>the indexes. It can reduce the crud operation performance. Try to keep index number per table as low as possible.</w:t>
+      </w:r>
+    </w:p>
+    <w:p>
+      <w:r>
+        <w:t xml:space="preserve">To get rid of this problem we can make the indexes invisible at crud operation time and for retrieval time again make it visible. DBMS won’t remove </w:t>
+      </w:r>
+      <w:r>
+        <w:t xml:space="preserve">or </w:t>
+      </w:r>
+      <w:r>
+        <w:t>drop the index but do not use the index while storing data.</w:t>
+      </w:r>
+    </w:p>
+    <w:p>
+      <w:r>
+        <w:t xml:space="preserve">Alter index </w:t>
+      </w:r>
+      <w:r>
+        <w:t>idx_student_id</w:t>
+      </w:r>
+      <w:r>
+        <w:t xml:space="preserve"> </w:t>
+      </w:r>
+      <w:r>
+        <w:t>invis</w:t>
+      </w:r>
+      <w:r>
+        <w:t>i</w:t>
+      </w:r>
+      <w:r>
+        <w:t>ble</w:t>
+      </w:r>
+    </w:p>
+    <w:p>
+      <w:r>
+        <w:t xml:space="preserve">Alter index </w:t>
+      </w:r>
+      <w:r>
+        <w:t>idx_student_id</w:t>
+      </w:r>
+      <w:r>
+        <w:t xml:space="preserve"> vis</w:t>
+      </w:r>
+      <w:r>
+        <w:t>i</w:t>
+      </w:r>
+      <w:r>
+        <w:t>ble</w:t>
+      </w:r>
+    </w:p>
+    <w:p>
+      <w:pPr>
+        <w:rPr>
+          <w:b/>
+        </w:rPr>
+      </w:pPr>
+      <w:r>
+        <w:rPr>
+          <w:b/>
+        </w:rPr>
+        <w:t xml:space="preserve">How to </w:t>
+      </w:r>
+      <w:r>
+        <w:rPr>
+          <w:b/>
+        </w:rPr>
+        <w:t>un</w:t>
+      </w:r>
+      <w:r>
+        <w:rPr>
+          <w:b/>
+        </w:rPr>
+        <w:t>usable and visible index ?</w:t>
+      </w:r>
+    </w:p>
+    <w:p>
+      <w:r>
+        <w:t xml:space="preserve"> If we make an index unusable dbms will drop the index from the system to make it usable once again we need to rebuild it once again</w:t>
+      </w:r>
+    </w:p>
+    <w:p>
+      <w:r>
         <w:lastRenderedPageBreak/>
-        <w:t xml:space="preserve">Why we can’t create indexes for every field of the table as increases retrieval data </w:t>
-      </w:r>
-      <w:proofErr w:type="gramStart"/>
-      <w:r>
-        <w:rPr>
-          <w:b/>
-        </w:rPr>
-        <w:t>performance ?</w:t>
-      </w:r>
-      <w:proofErr w:type="gramEnd"/>
-    </w:p>
-    <w:p>
-      <w:r>
-        <w:t>Indexes will ha</w:t>
-      </w:r>
-      <w:r>
-        <w:t>m</w:t>
-      </w:r>
-      <w:r>
-        <w:t>p</w:t>
-      </w:r>
-      <w:r>
-        <w:t xml:space="preserve">er insert, </w:t>
-      </w:r>
-      <w:proofErr w:type="gramStart"/>
-      <w:r>
-        <w:t>update ,</w:t>
-      </w:r>
-      <w:proofErr w:type="gramEnd"/>
-      <w:r>
-        <w:t xml:space="preserve"> delete performance. Because after creating index we need to insert or update not only table row but also </w:t>
-      </w:r>
-      <w:r>
-        <w:t>the indexes. It can reduce the crud operation performance. Try to keep index number per table as low as possible.</w:t>
-      </w:r>
-    </w:p>
-    <w:p>
-      <w:r>
-        <w:t>To get rid of this problem we can make the indexes invisible at crud operation time and for retrieval time again make it visible. DBMS won’t remove drop the index but do not use the index while storing data.</w:t>
-      </w:r>
-    </w:p>
-    <w:p>
-      <w:r>
         <w:t xml:space="preserve">Alter index </w:t>
       </w:r>
       <w:r>
-        <w:t>SYS_C007364</w:t>
-      </w:r>
-      <w:r>
-        <w:t xml:space="preserve"> invis</w:t>
-      </w:r>
-      <w:r>
-        <w:t>i</w:t>
-      </w:r>
-      <w:r>
-        <w:t>ble</w:t>
+        <w:t>idx_student_id</w:t>
+      </w:r>
+      <w:r>
+        <w:t xml:space="preserve"> UNUSABLE</w:t>
       </w:r>
     </w:p>
     <w:p>
@@ -426,16 +560,15 @@
         <w:t xml:space="preserve">Alter index </w:t>
       </w:r>
       <w:r>
-        <w:t>SYS_C007364</w:t>
-      </w:r>
-      <w:r>
-        <w:t xml:space="preserve"> vis</w:t>
-      </w:r>
-      <w:r>
-        <w:t>i</w:t>
-      </w:r>
-      <w:r>
-        <w:t>ble</w:t>
+        <w:t>idx_student_id</w:t>
+      </w:r>
+      <w:r>
+        <w:t xml:space="preserve"> REBUILD</w:t>
+      </w:r>
+    </w:p>
+    <w:p>
+      <w:r>
+        <w:t>But for invisible index dbms will not remove the index, its just that it will not use the index at the time of retrieval.</w:t>
       </w:r>
     </w:p>
     <w:p>
@@ -518,6 +651,11 @@
       </w:r>
     </w:p>
     <w:p>
+      <w:r>
+        <w:t xml:space="preserve"> </w:t>
+      </w:r>
+    </w:p>
+    <w:p>
       <w:pPr>
         <w:rPr>
           <w:b/>
@@ -532,6 +670,19 @@
     </w:p>
     <w:p>
       <w:r>
+        <w:t xml:space="preserve">According to the figure root and branch block stores only the address of the other block. Leaf blocks </w:t>
+      </w:r>
+    </w:p>
+    <w:p>
+      <w:r>
+        <w:t>store</w:t>
+      </w:r>
+      <w:r>
+        <w:t xml:space="preserve"> the physical indexes. So to retrieve the index we need to traveres till the leaf node of the balanced tree</w:t>
+      </w:r>
+    </w:p>
+    <w:p>
+      <w:r>
         <w:t xml:space="preserve">Root </w:t>
       </w:r>
       <w:r>
@@ -553,68 +704,95 @@
         <w:t xml:space="preserve"> table access by index row id</w:t>
       </w:r>
     </w:p>
-    <w:p>
-      <w:pPr>
-        <w:rPr>
-          <w:b/>
-        </w:rPr>
-      </w:pPr>
-      <w:r>
-        <w:rPr>
-          <w:b/>
-        </w:rPr>
-        <w:t xml:space="preserve">Index plan for foreign </w:t>
-      </w:r>
-      <w:proofErr w:type="gramStart"/>
-      <w:r>
-        <w:rPr>
-          <w:b/>
-        </w:rPr>
-        <w:t>keys ?</w:t>
-      </w:r>
-      <w:proofErr w:type="gramEnd"/>
-    </w:p>
-    <w:p>
-      <w:r>
-        <w:t xml:space="preserve">A referential integrity constraint exists on the indexed column or columns. The index is a means to avoid a full table lock that would otherwise be required if you update the parent table primary key. </w:t>
-      </w:r>
-      <w:proofErr w:type="gramStart"/>
-      <w:r>
-        <w:t>If a parent table primary key is updated or deleted it will lock the entire child table which has foreign key relationship.</w:t>
-      </w:r>
-      <w:proofErr w:type="gramEnd"/>
+    <w:p/>
+    <w:p>
+      <w:pPr>
+        <w:rPr>
+          <w:b/>
+        </w:rPr>
+      </w:pPr>
+      <w:r>
+        <w:rPr>
+          <w:noProof/>
+        </w:rPr>
+        <w:lastRenderedPageBreak/>
+        <w:drawing>
+          <wp:inline distT="0" distB="0" distL="0" distR="0" wp14:anchorId="7964759C" wp14:editId="1F7C4770">
+            <wp:extent cx="5943600" cy="4157980"/>
+            <wp:effectExtent l="0" t="0" r="0" b="0"/>
+            <wp:docPr id="2" name="Picture 2"/>
+            <wp:cNvGraphicFramePr>
+              <a:graphicFrameLocks xmlns:a="http://schemas.openxmlformats.org/drawingml/2006/main" noChangeAspect="1"/>
+            </wp:cNvGraphicFramePr>
+            <a:graphic xmlns:a="http://schemas.openxmlformats.org/drawingml/2006/main">
+              <a:graphicData uri="http://schemas.openxmlformats.org/drawingml/2006/picture">
+                <pic:pic xmlns:pic="http://schemas.openxmlformats.org/drawingml/2006/picture">
+                  <pic:nvPicPr>
+                    <pic:cNvPr id="0" name=""/>
+                    <pic:cNvPicPr/>
+                  </pic:nvPicPr>
+                  <pic:blipFill>
+                    <a:blip r:embed="rId8"/>
+                    <a:stretch>
+                      <a:fillRect/>
+                    </a:stretch>
+                  </pic:blipFill>
+                  <pic:spPr>
+                    <a:xfrm>
+                      <a:off x="0" y="0"/>
+                      <a:ext cx="5943600" cy="4157980"/>
+                    </a:xfrm>
+                    <a:prstGeom prst="rect">
+                      <a:avLst/>
+                    </a:prstGeom>
+                  </pic:spPr>
+                </pic:pic>
+              </a:graphicData>
+            </a:graphic>
+          </wp:inline>
+        </w:drawing>
+      </w:r>
+    </w:p>
+    <w:p>
+      <w:pPr>
+        <w:rPr>
+          <w:b/>
+        </w:rPr>
+      </w:pPr>
+    </w:p>
+    <w:p>
+      <w:pPr>
+        <w:rPr>
+          <w:b/>
+        </w:rPr>
+      </w:pPr>
+      <w:r>
+        <w:rPr>
+          <w:b/>
+        </w:rPr>
+        <w:t>Index plan for foreign keys ?</w:t>
+      </w:r>
+    </w:p>
+    <w:p>
+      <w:r>
+        <w:t>A referential integrity constraint exists on the indexed column or columns. The index is a means to avoid a full table lock that would otherwise be required if you update the parent table primary key. If a parent table primary key is updated or deleted it will lock the entire child table which has foreign key relationship.</w:t>
+      </w:r>
+    </w:p>
+    <w:p>
+      <w:r>
+        <w:t>As a remedy create indexes for foreign key columns.</w:t>
+      </w:r>
       <w:r>
         <w:t xml:space="preserve"> </w:t>
       </w:r>
-    </w:p>
-    <w:p>
-      <w:r>
-        <w:t>As a remedy create indexes for foreign key columns.</w:t>
-      </w:r>
-      <w:r>
-        <w:t xml:space="preserve"> </w:t>
-      </w:r>
-      <w:r>
-        <w:t>I</w:t>
-      </w:r>
-      <w:bookmarkStart w:id="0" w:name="_GoBack"/>
-      <w:bookmarkEnd w:id="0"/>
-      <w:r>
-        <w:t>f a table contains one or more foreign key columns that reference other tables, you need to index those columns. Foreign key columns are usually non</w:t>
+      <w:r>
+        <w:t>If a table contains one or more foreign key columns that reference other tables, you need to index those columns. Foreign key columns are usually non</w:t>
       </w:r>
       <w:r>
         <w:t>-</w:t>
       </w:r>
       <w:r>
-        <w:t>unique because they're on the "many" side of the one-to-many (1</w:t>
-      </w:r>
-      <w:proofErr w:type="gramStart"/>
-      <w:r>
-        <w:t>:M</w:t>
-      </w:r>
-      <w:proofErr w:type="gramEnd"/>
-      <w:r>
-        <w:t>) relationship. Therefore, you expect to see duplicate values in the foreign key column every time one row in the master table (on the "one" side) is related to two or more rows in the detail table (on the "many" side). You need to create a unique index on a foreign key column only if you're enforcing a mandatory one-to-one (1:1) relationship between two tables. In a 1:1 relationship, the values in the foreign key column are a unique set that corresponds to the primary key values in the master table. When the foreign key column in a table is indexed, SQL Server can scan the indexes for the rows it needs instead of scanning both tables.</w:t>
+        <w:t>unique because they're on the "many" side of the one-to-many (1:M) relationship. Therefore, you expect to see duplicate values in the foreign key column every time one row in the master table (on the "one" side) is related to two or more rows in the detail table (on the "many" side). You need to create a unique index on a foreign key column only if you're enforcing a mandatory one-to-one (1:1) relationship between two tables. In a 1:1 relationship, the values in the foreign key column are a unique set that corresponds to the primary key values in the master table. When the foreign key column in a table is indexed, SQL Server can scan the indexes for the rows it needs instead of scanning both tables.</w:t>
       </w:r>
     </w:p>
     <w:p/>
@@ -629,77 +807,23 @@
         <w:rPr>
           <w:b/>
         </w:rPr>
-        <w:lastRenderedPageBreak/>
         <w:t>Composite index</w:t>
       </w:r>
     </w:p>
     <w:p>
       <w:r>
-        <w:t xml:space="preserve">Index can be made on more than one </w:t>
-      </w:r>
-      <w:proofErr w:type="gramStart"/>
-      <w:r>
-        <w:t>columns</w:t>
-      </w:r>
-      <w:proofErr w:type="gramEnd"/>
-      <w:r>
-        <w:t xml:space="preserve"> in a table. Suppose if we create a composite key on a </w:t>
-      </w:r>
-      <w:proofErr w:type="gramStart"/>
-      <w:r>
-        <w:t>table  DBMS</w:t>
-      </w:r>
-      <w:proofErr w:type="gramEnd"/>
-      <w:r>
-        <w:t xml:space="preserve"> will create a composite index for me. For composite index the order is very </w:t>
-      </w:r>
-      <w:proofErr w:type="spellStart"/>
-      <w:r>
-        <w:t>importatnt</w:t>
-      </w:r>
-      <w:proofErr w:type="spellEnd"/>
-      <w:r>
-        <w:t>.</w:t>
-      </w:r>
-    </w:p>
-    <w:p>
-      <w:r>
-        <w:t xml:space="preserve">Example if we create a primary key </w:t>
-      </w:r>
-      <w:proofErr w:type="gramStart"/>
-      <w:r>
-        <w:t>constrain(</w:t>
-      </w:r>
-      <w:proofErr w:type="gramEnd"/>
-      <w:r>
-        <w:t>field1, field2, field3)</w:t>
-      </w:r>
-    </w:p>
-    <w:p>
-      <w:r>
-        <w:t xml:space="preserve">And query   select * from </w:t>
-      </w:r>
-      <w:proofErr w:type="spellStart"/>
-      <w:r>
-        <w:t>tablename</w:t>
-      </w:r>
-      <w:proofErr w:type="spellEnd"/>
-      <w:r>
-        <w:t xml:space="preserve"> where field2 = </w:t>
-      </w:r>
-      <w:proofErr w:type="gramStart"/>
-      <w:r>
-        <w:t xml:space="preserve">‘ </w:t>
-      </w:r>
-      <w:proofErr w:type="spellStart"/>
-      <w:r>
-        <w:t>nmnmn</w:t>
-      </w:r>
-      <w:proofErr w:type="spellEnd"/>
-      <w:r>
-        <w:t>’</w:t>
-      </w:r>
-      <w:proofErr w:type="gramEnd"/>
+        <w:t>Index can be made on more than one columns in a table. Suppose if we create a composite key on a table  DBMS will create a composite index for me. For composite index the order is very importatnt.</w:t>
+      </w:r>
+    </w:p>
+    <w:p>
+      <w:r>
+        <w:t>Example if we create a primary key constrain(field1, field2, field3)</w:t>
+      </w:r>
+    </w:p>
+    <w:p>
+      <w:r>
+        <w:t>And query   select * from tablename where field2 = ‘ nmnmn’</w:t>
+      </w:r>
     </w:p>
     <w:p>
       <w:r>
@@ -708,39 +832,7 @@
     </w:p>
     <w:p>
       <w:r>
-        <w:t xml:space="preserve">If we modify the query select * from </w:t>
-      </w:r>
-      <w:proofErr w:type="spellStart"/>
-      <w:r>
-        <w:t>tablename</w:t>
-      </w:r>
-      <w:proofErr w:type="spellEnd"/>
-      <w:r>
-        <w:t xml:space="preserve"> where field2 = </w:t>
-      </w:r>
-      <w:proofErr w:type="gramStart"/>
-      <w:r>
-        <w:t xml:space="preserve">‘ </w:t>
-      </w:r>
-      <w:proofErr w:type="spellStart"/>
-      <w:r>
-        <w:t>nmnmn</w:t>
-      </w:r>
-      <w:proofErr w:type="spellEnd"/>
-      <w:r>
-        <w:t>’</w:t>
-      </w:r>
-      <w:proofErr w:type="gramEnd"/>
-      <w:r>
-        <w:t xml:space="preserve"> and field1 = ‘</w:t>
-      </w:r>
-      <w:proofErr w:type="spellStart"/>
-      <w:r>
-        <w:t>kjjkjk</w:t>
-      </w:r>
-      <w:proofErr w:type="spellEnd"/>
-      <w:r>
-        <w:t>’</w:t>
+        <w:t>If we modify the query select * from tablename where field2 = ‘ nmnmn’ and field1 = ‘kjjkjk’</w:t>
       </w:r>
     </w:p>
     <w:p>
@@ -759,14 +851,7 @@
         <w:rPr>
           <w:b/>
         </w:rPr>
-        <w:t xml:space="preserve">Can we create multiple indexes on same column or set of </w:t>
-      </w:r>
-      <w:proofErr w:type="gramStart"/>
-      <w:r>
-        <w:rPr>
-          <w:b/>
-        </w:rPr>
-        <w:t>columns</w:t>
+        <w:t>Can we create multiple indexes on same column or set of columns</w:t>
       </w:r>
       <w:r>
         <w:rPr>
@@ -774,7 +859,6 @@
         </w:rPr>
         <w:t xml:space="preserve"> ?</w:t>
       </w:r>
-      <w:proofErr w:type="gramEnd"/>
       <w:r>
         <w:rPr>
           <w:b/>
@@ -787,7 +871,7 @@
         </w:rPr>
         <w:t>Starting with </w:t>
       </w:r>
-      <w:hyperlink r:id="rId7" w:tooltip="Posts tagged with oracle 12c" w:history="1">
+      <w:hyperlink r:id="rId9" w:tooltip="Posts tagged with oracle 12c" w:history="1">
         <w:r>
           <w:rPr>
             <w:rStyle w:val="Hyperlink"/>
@@ -802,38 +886,6 @@
           <w:color w:val="000000" w:themeColor="text1"/>
         </w:rPr>
         <w:t>, multiple </w:t>
-      </w:r>
-      <w:hyperlink r:id="rId8" w:tooltip="Posts tagged with Indexes" w:history="1">
-        <w:r>
-          <w:rPr>
-            <w:rStyle w:val="Hyperlink"/>
-            <w:color w:val="000000" w:themeColor="text1"/>
-            <w:u w:val="none"/>
-          </w:rPr>
-          <w:t>indexes</w:t>
-        </w:r>
-      </w:hyperlink>
-      <w:r>
-        <w:rPr>
-          <w:color w:val="000000" w:themeColor="text1"/>
-        </w:rPr>
-        <w:t> on same column or same set of columns can be created, as long as only one index is visible, and the </w:t>
-      </w:r>
-      <w:hyperlink r:id="rId9" w:tooltip="Posts tagged with Indexes" w:history="1">
-        <w:r>
-          <w:rPr>
-            <w:rStyle w:val="Hyperlink"/>
-            <w:color w:val="000000" w:themeColor="text1"/>
-            <w:u w:val="none"/>
-          </w:rPr>
-          <w:t>indexes</w:t>
-        </w:r>
-      </w:hyperlink>
-      <w:r>
-        <w:rPr>
-          <w:color w:val="000000" w:themeColor="text1"/>
-        </w:rPr>
-        <w:t> are physically different. It is not possible to create two bitmap </w:t>
       </w:r>
       <w:hyperlink r:id="rId10" w:tooltip="Posts tagged with Indexes" w:history="1">
         <w:r>
@@ -849,22 +901,46 @@
         <w:rPr>
           <w:color w:val="000000" w:themeColor="text1"/>
         </w:rPr>
+        <w:t> on same column or same set of columns can be created, as long as only one index is visible, and the </w:t>
+      </w:r>
+      <w:hyperlink r:id="rId11" w:tooltip="Posts tagged with Indexes" w:history="1">
+        <w:r>
+          <w:rPr>
+            <w:rStyle w:val="Hyperlink"/>
+            <w:color w:val="000000" w:themeColor="text1"/>
+            <w:u w:val="none"/>
+          </w:rPr>
+          <w:t>indexes</w:t>
+        </w:r>
+      </w:hyperlink>
+      <w:r>
+        <w:rPr>
+          <w:color w:val="000000" w:themeColor="text1"/>
+        </w:rPr>
+        <w:t> are physically different. It is not possible to create two bitmap </w:t>
+      </w:r>
+      <w:hyperlink r:id="rId12" w:tooltip="Posts tagged with Indexes" w:history="1">
+        <w:r>
+          <w:rPr>
+            <w:rStyle w:val="Hyperlink"/>
+            <w:color w:val="000000" w:themeColor="text1"/>
+            <w:u w:val="none"/>
+          </w:rPr>
+          <w:t>indexes</w:t>
+        </w:r>
+      </w:hyperlink>
+      <w:r>
+        <w:rPr>
+          <w:color w:val="000000" w:themeColor="text1"/>
+        </w:rPr>
         <w:t> on the same column or set of columns.</w:t>
       </w:r>
     </w:p>
     <w:p>
       <w:r>
-        <w:t xml:space="preserve">Create the first index on </w:t>
-      </w:r>
-      <w:proofErr w:type="spellStart"/>
-      <w:r>
-        <w:t>start_dt</w:t>
-      </w:r>
-      <w:proofErr w:type="spellEnd"/>
-      <w:r>
-        <w:t xml:space="preserve"> column. By default, </w:t>
-      </w:r>
-      <w:hyperlink r:id="rId11" w:tooltip="Posts tagged with Oracle" w:history="1">
+        <w:t>Create the first index on start_dt column. By default, </w:t>
+      </w:r>
+      <w:hyperlink r:id="rId13" w:tooltip="Posts tagged with Oracle" w:history="1">
         <w:r>
           <w:rPr>
             <w:rStyle w:val="Hyperlink"/>
@@ -886,35 +962,7 @@
         <w:rPr>
           <w:bCs/>
         </w:rPr>
-        <w:t>SQL&gt;</w:t>
-      </w:r>
-      <w:proofErr w:type="gramStart"/>
-      <w:r>
-        <w:rPr>
-          <w:bCs/>
-        </w:rPr>
-        <w:t>  create</w:t>
-      </w:r>
-      <w:proofErr w:type="gramEnd"/>
-      <w:r>
-        <w:rPr>
-          <w:bCs/>
-        </w:rPr>
-        <w:t xml:space="preserve"> index idx1_ind_test1 on ind_test1(</w:t>
-      </w:r>
-      <w:proofErr w:type="spellStart"/>
-      <w:r>
-        <w:rPr>
-          <w:bCs/>
-        </w:rPr>
-        <w:t>start_dt</w:t>
-      </w:r>
-      <w:proofErr w:type="spellEnd"/>
-      <w:r>
-        <w:rPr>
-          <w:bCs/>
-        </w:rPr>
-        <w:t>);</w:t>
+        <w:t>SQL&gt;  create index idx1_ind_test1 on ind_test1(start_dt);</w:t>
       </w:r>
     </w:p>
     <w:p>
@@ -957,64 +1005,20 @@
         <w:rPr>
           <w:bCs/>
         </w:rPr>
-        <w:t>SQL&gt; create index idx2_ind_test1 on ind_</w:t>
-      </w:r>
-      <w:proofErr w:type="gramStart"/>
-      <w:r>
-        <w:rPr>
-          <w:bCs/>
-        </w:rPr>
-        <w:t>test1(</w:t>
-      </w:r>
-      <w:proofErr w:type="spellStart"/>
-      <w:proofErr w:type="gramEnd"/>
-      <w:r>
-        <w:rPr>
-          <w:bCs/>
-        </w:rPr>
-        <w:t>start_dt</w:t>
-      </w:r>
-      <w:proofErr w:type="spellEnd"/>
-      <w:r>
-        <w:rPr>
-          <w:bCs/>
-        </w:rPr>
-        <w:t>) invisible;</w:t>
-      </w:r>
-    </w:p>
-    <w:p>
-      <w:pPr>
-        <w:rPr>
-          <w:bCs/>
-        </w:rPr>
-      </w:pPr>
-      <w:proofErr w:type="gramStart"/>
-      <w:r>
-        <w:rPr>
-          <w:bCs/>
-        </w:rPr>
-        <w:t>create</w:t>
-      </w:r>
-      <w:proofErr w:type="gramEnd"/>
-      <w:r>
-        <w:rPr>
-          <w:bCs/>
-        </w:rPr>
-        <w:t xml:space="preserve"> index idx2_ind_test1 on ind_test1(</w:t>
-      </w:r>
-      <w:proofErr w:type="spellStart"/>
-      <w:r>
-        <w:rPr>
-          <w:bCs/>
-        </w:rPr>
-        <w:t>start_dt</w:t>
-      </w:r>
-      <w:proofErr w:type="spellEnd"/>
-      <w:r>
-        <w:rPr>
-          <w:bCs/>
-        </w:rPr>
-        <w:t>) invisible</w:t>
+        <w:t>SQL&gt; create index idx2_ind_test1 on ind_test1(start_dt) invisible;</w:t>
+      </w:r>
+    </w:p>
+    <w:p>
+      <w:pPr>
+        <w:rPr>
+          <w:bCs/>
+        </w:rPr>
+      </w:pPr>
+      <w:r>
+        <w:rPr>
+          <w:bCs/>
+        </w:rPr>
+        <w:t>create index idx2_ind_test1 on ind_test1(start_dt) invisible</w:t>
       </w:r>
     </w:p>
     <w:p>
@@ -1099,36 +1103,7 @@
         <w:rPr>
           <w:bCs/>
         </w:rPr>
-        <w:lastRenderedPageBreak/>
-        <w:t>SQL&gt;</w:t>
-      </w:r>
-      <w:proofErr w:type="gramStart"/>
-      <w:r>
-        <w:rPr>
-          <w:bCs/>
-        </w:rPr>
-        <w:t>  create</w:t>
-      </w:r>
-      <w:proofErr w:type="gramEnd"/>
-      <w:r>
-        <w:rPr>
-          <w:bCs/>
-        </w:rPr>
-        <w:t xml:space="preserve"> bitmap index  idx2_ind_test1 on ind_test1(</w:t>
-      </w:r>
-      <w:proofErr w:type="spellStart"/>
-      <w:r>
-        <w:rPr>
-          <w:bCs/>
-        </w:rPr>
-        <w:t>start_dt</w:t>
-      </w:r>
-      <w:proofErr w:type="spellEnd"/>
-      <w:r>
-        <w:rPr>
-          <w:bCs/>
-        </w:rPr>
-        <w:t>) invisible;</w:t>
+        <w:t>SQL&gt;  create bitmap index  idx2_ind_test1 on ind_test1(start_dt) invisible;</w:t>
       </w:r>
     </w:p>
     <w:p>
@@ -1241,25 +1216,16 @@
           <w:b/>
           <w:bCs/>
         </w:rPr>
-        <w:t xml:space="preserve">When to use which index scan </w:t>
-      </w:r>
-      <w:proofErr w:type="gramStart"/>
-      <w:r>
-        <w:rPr>
-          <w:b/>
-          <w:bCs/>
-        </w:rPr>
-        <w:t>methods ?</w:t>
-      </w:r>
-      <w:proofErr w:type="gramEnd"/>
-    </w:p>
-    <w:p>
-      <w:pPr>
-        <w:rPr>
-          <w:bCs/>
-        </w:rPr>
-      </w:pPr>
-      <w:hyperlink r:id="rId12" w:history="1">
+        <w:t>When to use which index scan methods ?</w:t>
+      </w:r>
+    </w:p>
+    <w:p>
+      <w:pPr>
+        <w:rPr>
+          <w:bCs/>
+        </w:rPr>
+      </w:pPr>
+      <w:hyperlink r:id="rId14" w:history="1">
         <w:r>
           <w:rPr>
             <w:rStyle w:val="Hyperlink"/>
@@ -1427,93 +1393,7 @@
         <w:rPr>
           <w:bCs/>
         </w:rPr>
-        <w:t xml:space="preserve">A  </w:t>
-      </w:r>
-      <w:proofErr w:type="spellStart"/>
-      <w:proofErr w:type="gramStart"/>
-      <w:r>
-        <w:rPr>
-          <w:bCs/>
-        </w:rPr>
-        <w:t>A</w:t>
-      </w:r>
-      <w:proofErr w:type="spellEnd"/>
-      <w:r>
-        <w:rPr>
-          <w:bCs/>
-        </w:rPr>
-        <w:t xml:space="preserve">  </w:t>
-      </w:r>
-      <w:proofErr w:type="spellStart"/>
-      <w:r>
-        <w:rPr>
-          <w:bCs/>
-        </w:rPr>
-        <w:t>A</w:t>
-      </w:r>
-      <w:proofErr w:type="spellEnd"/>
-      <w:proofErr w:type="gramEnd"/>
-      <w:r>
-        <w:rPr>
-          <w:bCs/>
-        </w:rPr>
-        <w:t xml:space="preserve">     B  </w:t>
-      </w:r>
-      <w:proofErr w:type="spellStart"/>
-      <w:r>
-        <w:rPr>
-          <w:bCs/>
-        </w:rPr>
-        <w:t>B</w:t>
-      </w:r>
-      <w:proofErr w:type="spellEnd"/>
-      <w:r>
-        <w:rPr>
-          <w:bCs/>
-        </w:rPr>
-        <w:t xml:space="preserve">  </w:t>
-      </w:r>
-      <w:proofErr w:type="spellStart"/>
-      <w:r>
-        <w:rPr>
-          <w:bCs/>
-        </w:rPr>
-        <w:t>B</w:t>
-      </w:r>
-      <w:proofErr w:type="spellEnd"/>
-      <w:r>
-        <w:rPr>
-          <w:bCs/>
-        </w:rPr>
-        <w:t xml:space="preserve">       C  </w:t>
-      </w:r>
-      <w:proofErr w:type="spellStart"/>
-      <w:r>
-        <w:rPr>
-          <w:bCs/>
-        </w:rPr>
-        <w:t>C</w:t>
-      </w:r>
-      <w:proofErr w:type="spellEnd"/>
-      <w:r>
-        <w:rPr>
-          <w:bCs/>
-        </w:rPr>
-        <w:t xml:space="preserve">  </w:t>
-      </w:r>
-      <w:proofErr w:type="spellStart"/>
-      <w:r>
-        <w:rPr>
-          <w:bCs/>
-        </w:rPr>
-        <w:t>C</w:t>
-      </w:r>
-      <w:proofErr w:type="spellEnd"/>
-      <w:r>
-        <w:rPr>
-          <w:bCs/>
-        </w:rPr>
-        <w:t xml:space="preserve"> </w:t>
+        <w:t xml:space="preserve">A  A  A     B  B  B       C  C  C </w:t>
       </w:r>
     </w:p>
     <w:p>
@@ -1579,88 +1459,389 @@
         <w:rPr>
           <w:bCs/>
         </w:rPr>
-        <w:t xml:space="preserve">A  </w:t>
-      </w:r>
-      <w:proofErr w:type="gramStart"/>
-      <w:r>
-        <w:rPr>
-          <w:bCs/>
-        </w:rPr>
-        <w:t>B  C</w:t>
-      </w:r>
-      <w:proofErr w:type="gramEnd"/>
-      <w:r>
-        <w:rPr>
-          <w:bCs/>
-        </w:rPr>
-        <w:t xml:space="preserve">       A  B  C        A  B  C</w:t>
-      </w:r>
-    </w:p>
-    <w:p>
-      <w:pPr>
-        <w:rPr>
-          <w:bCs/>
-        </w:rPr>
-      </w:pPr>
-      <w:r>
-        <w:rPr>
-          <w:bCs/>
-        </w:rPr>
-        <w:t xml:space="preserve">This is because all three blocks in the table must be read in order to retrieve all rows with the value </w:t>
-      </w:r>
-      <w:proofErr w:type="gramStart"/>
-      <w:r>
-        <w:rPr>
-          <w:bCs/>
-        </w:rPr>
-        <w:t>A</w:t>
-      </w:r>
-      <w:proofErr w:type="gramEnd"/>
-      <w:r>
-        <w:rPr>
-          <w:bCs/>
-        </w:rPr>
-        <w:t xml:space="preserve"> in col1</w:t>
-      </w:r>
-    </w:p>
-    <w:p>
-      <w:pPr>
-        <w:rPr>
-          <w:bCs/>
-        </w:rPr>
-      </w:pPr>
-    </w:p>
-    <w:p>
-      <w:pPr>
-        <w:rPr>
-          <w:bCs/>
-        </w:rPr>
-      </w:pPr>
-    </w:p>
-    <w:p>
-      <w:pPr>
-        <w:rPr>
-          <w:bCs/>
-        </w:rPr>
-      </w:pPr>
-    </w:p>
-    <w:p>
-      <w:pPr>
-        <w:rPr>
-          <w:b/>
-          <w:bCs/>
-        </w:rPr>
-      </w:pPr>
-    </w:p>
-    <w:p>
-      <w:pPr>
-        <w:rPr>
-          <w:b/>
-        </w:rPr>
-      </w:pPr>
+        <w:t>A  B  C       A  B  C        A  B  C</w:t>
+      </w:r>
+    </w:p>
+    <w:p>
+      <w:pPr>
+        <w:rPr>
+          <w:bCs/>
+        </w:rPr>
+      </w:pPr>
+      <w:r>
+        <w:rPr>
+          <w:bCs/>
+        </w:rPr>
+        <w:t>This is because all three blocks in the table must be read in order to retrieve all rows with the value A in col1</w:t>
+      </w:r>
+    </w:p>
+    <w:p>
+      <w:pPr>
+        <w:rPr>
+          <w:b/>
+          <w:bCs/>
+        </w:rPr>
+      </w:pPr>
+      <w:r>
+        <w:rPr>
+          <w:b/>
+          <w:bCs/>
+        </w:rPr>
+        <w:t>Index spawning and and splitting</w:t>
+      </w:r>
+    </w:p>
+    <w:p>
+      <w:hyperlink r:id="rId15" w:history="1">
+        <w:r>
+          <w:rPr>
+            <w:rStyle w:val="Hyperlink"/>
+          </w:rPr>
+          <w:t>https://www.youtube.com/watch?v=zGUze_5yAwg&amp;list=PLUWdEQb_2yqVXnx-P1881VVtec8moW1sk&amp;index=3</w:t>
+        </w:r>
+      </w:hyperlink>
+    </w:p>
+    <w:p>
+      <w:pPr>
+        <w:rPr>
+          <w:bCs/>
+        </w:rPr>
+      </w:pPr>
+      <w:r>
+        <w:rPr>
+          <w:noProof/>
+        </w:rPr>
+        <w:drawing>
+          <wp:inline distT="0" distB="0" distL="0" distR="0" wp14:anchorId="6B983CA9" wp14:editId="4A9129C6">
+            <wp:extent cx="5943600" cy="3741420"/>
+            <wp:effectExtent l="0" t="0" r="0" b="0"/>
+            <wp:docPr id="3" name="Picture 3"/>
+            <wp:cNvGraphicFramePr>
+              <a:graphicFrameLocks xmlns:a="http://schemas.openxmlformats.org/drawingml/2006/main" noChangeAspect="1"/>
+            </wp:cNvGraphicFramePr>
+            <a:graphic xmlns:a="http://schemas.openxmlformats.org/drawingml/2006/main">
+              <a:graphicData uri="http://schemas.openxmlformats.org/drawingml/2006/picture">
+                <pic:pic xmlns:pic="http://schemas.openxmlformats.org/drawingml/2006/picture">
+                  <pic:nvPicPr>
+                    <pic:cNvPr id="0" name=""/>
+                    <pic:cNvPicPr/>
+                  </pic:nvPicPr>
+                  <pic:blipFill>
+                    <a:blip r:embed="rId16"/>
+                    <a:stretch>
+                      <a:fillRect/>
+                    </a:stretch>
+                  </pic:blipFill>
+                  <pic:spPr>
+                    <a:xfrm>
+                      <a:off x="0" y="0"/>
+                      <a:ext cx="5943600" cy="3741420"/>
+                    </a:xfrm>
+                    <a:prstGeom prst="rect">
+                      <a:avLst/>
+                    </a:prstGeom>
+                  </pic:spPr>
+                </pic:pic>
+              </a:graphicData>
+            </a:graphic>
+          </wp:inline>
+        </w:drawing>
+      </w:r>
+    </w:p>
+    <w:p>
+      <w:pPr>
+        <w:rPr>
+          <w:bCs/>
+        </w:rPr>
+      </w:pPr>
+      <w:r>
+        <w:rPr>
+          <w:bCs/>
+        </w:rPr>
+        <w:t xml:space="preserve">expanding tree height wise is index spawning and by  </w:t>
+      </w:r>
+    </w:p>
+    <w:p>
+      <w:pPr>
+        <w:rPr>
+          <w:bCs/>
+        </w:rPr>
+      </w:pPr>
+    </w:p>
+    <w:p>
+      <w:pPr>
+        <w:rPr>
+          <w:b/>
+          <w:bCs/>
+        </w:rPr>
+      </w:pPr>
+      <w:r>
+        <w:rPr>
+          <w:b/>
+          <w:bCs/>
+        </w:rPr>
+        <w:lastRenderedPageBreak/>
+        <w:t>How to create bitmap index ?</w:t>
+      </w:r>
+    </w:p>
+    <w:p>
+      <w:pPr>
+        <w:rPr>
+          <w:bCs/>
+        </w:rPr>
+      </w:pPr>
+      <w:r>
+        <w:rPr>
+          <w:bCs/>
+        </w:rPr>
+        <w:t xml:space="preserve"> If we don’t mention the index type optimizer will always index with B-tree</w:t>
+      </w:r>
+    </w:p>
+    <w:p>
+      <w:pPr>
+        <w:rPr>
+          <w:bCs/>
+        </w:rPr>
+      </w:pPr>
+      <w:r>
+        <w:rPr>
+          <w:bCs/>
+        </w:rPr>
+        <w:t>create bitmap index dpt_emp_idx on employees(</w:t>
+      </w:r>
+      <w:r>
+        <w:rPr>
+          <w:bCs/>
+        </w:rPr>
+        <w:t>gender</w:t>
+      </w:r>
+      <w:r>
+        <w:rPr>
+          <w:bCs/>
+        </w:rPr>
+        <w:t>)</w:t>
+      </w:r>
+    </w:p>
+    <w:p>
+      <w:pPr>
+        <w:rPr>
+          <w:bCs/>
+        </w:rPr>
+      </w:pPr>
+      <w:r>
+        <w:rPr>
+          <w:noProof/>
+        </w:rPr>
+        <w:drawing>
+          <wp:inline distT="0" distB="0" distL="0" distR="0" wp14:anchorId="1CFF2B5A" wp14:editId="3CAAC05D">
+            <wp:extent cx="5943600" cy="2837815"/>
+            <wp:effectExtent l="0" t="0" r="0" b="635"/>
+            <wp:docPr id="6" name="Picture 6"/>
+            <wp:cNvGraphicFramePr>
+              <a:graphicFrameLocks xmlns:a="http://schemas.openxmlformats.org/drawingml/2006/main" noChangeAspect="1"/>
+            </wp:cNvGraphicFramePr>
+            <a:graphic xmlns:a="http://schemas.openxmlformats.org/drawingml/2006/main">
+              <a:graphicData uri="http://schemas.openxmlformats.org/drawingml/2006/picture">
+                <pic:pic xmlns:pic="http://schemas.openxmlformats.org/drawingml/2006/picture">
+                  <pic:nvPicPr>
+                    <pic:cNvPr id="0" name=""/>
+                    <pic:cNvPicPr/>
+                  </pic:nvPicPr>
+                  <pic:blipFill>
+                    <a:blip r:embed="rId17"/>
+                    <a:stretch>
+                      <a:fillRect/>
+                    </a:stretch>
+                  </pic:blipFill>
+                  <pic:spPr>
+                    <a:xfrm>
+                      <a:off x="0" y="0"/>
+                      <a:ext cx="5943600" cy="2837815"/>
+                    </a:xfrm>
+                    <a:prstGeom prst="rect">
+                      <a:avLst/>
+                    </a:prstGeom>
+                  </pic:spPr>
+                </pic:pic>
+              </a:graphicData>
+            </a:graphic>
+          </wp:inline>
+        </w:drawing>
+      </w:r>
+    </w:p>
+    <w:p>
+      <w:pPr>
+        <w:rPr>
+          <w:b/>
+          <w:bCs/>
+        </w:rPr>
+      </w:pPr>
+      <w:r>
+        <w:rPr>
+          <w:b/>
+          <w:bCs/>
+        </w:rPr>
+        <w:t>What is bitmap join index ?</w:t>
+      </w:r>
+    </w:p>
+    <w:p>
+      <w:r>
+        <w:t>Bitmap index is for a single table</w:t>
+      </w:r>
+    </w:p>
+    <w:p>
+      <w:r>
+        <w:t>Bitmap join index can be created on join of two or more tables.</w:t>
+      </w:r>
+    </w:p>
+    <w:p>
+      <w:r>
+        <w:t>create bitmap index tran_cust_gen_idx on transaction(customer.gender) from transaction t, customer c where c.cust_id = t.cust_id</w:t>
+      </w:r>
+      <w:r>
+        <w:rPr>
+          <w:noProof/>
+        </w:rPr>
+        <w:drawing>
+          <wp:inline distT="0" distB="0" distL="0" distR="0" wp14:anchorId="40250716" wp14:editId="20981BD4">
+            <wp:extent cx="5943600" cy="2780665"/>
+            <wp:effectExtent l="0" t="0" r="0" b="635"/>
+            <wp:docPr id="4" name="Picture 4"/>
+            <wp:cNvGraphicFramePr>
+              <a:graphicFrameLocks xmlns:a="http://schemas.openxmlformats.org/drawingml/2006/main" noChangeAspect="1"/>
+            </wp:cNvGraphicFramePr>
+            <a:graphic xmlns:a="http://schemas.openxmlformats.org/drawingml/2006/main">
+              <a:graphicData uri="http://schemas.openxmlformats.org/drawingml/2006/picture">
+                <pic:pic xmlns:pic="http://schemas.openxmlformats.org/drawingml/2006/picture">
+                  <pic:nvPicPr>
+                    <pic:cNvPr id="0" name=""/>
+                    <pic:cNvPicPr/>
+                  </pic:nvPicPr>
+                  <pic:blipFill>
+                    <a:blip r:embed="rId18"/>
+                    <a:stretch>
+                      <a:fillRect/>
+                    </a:stretch>
+                  </pic:blipFill>
+                  <pic:spPr>
+                    <a:xfrm>
+                      <a:off x="0" y="0"/>
+                      <a:ext cx="5943600" cy="2780665"/>
+                    </a:xfrm>
+                    <a:prstGeom prst="rect">
+                      <a:avLst/>
+                    </a:prstGeom>
+                  </pic:spPr>
+                </pic:pic>
+              </a:graphicData>
+            </a:graphic>
+          </wp:inline>
+        </w:drawing>
+      </w:r>
+    </w:p>
+    <w:p>
+      <w:r>
+        <w:rPr>
+          <w:noProof/>
+        </w:rPr>
+        <w:lastRenderedPageBreak/>
+        <w:drawing>
+          <wp:inline distT="0" distB="0" distL="0" distR="0" wp14:anchorId="0CD7BA33" wp14:editId="4B0EDE17">
+            <wp:extent cx="4724400" cy="1965960"/>
+            <wp:effectExtent l="0" t="0" r="0" b="0"/>
+            <wp:docPr id="5" name="Picture 5"/>
+            <wp:cNvGraphicFramePr>
+              <a:graphicFrameLocks xmlns:a="http://schemas.openxmlformats.org/drawingml/2006/main" noChangeAspect="1"/>
+            </wp:cNvGraphicFramePr>
+            <a:graphic xmlns:a="http://schemas.openxmlformats.org/drawingml/2006/main">
+              <a:graphicData uri="http://schemas.openxmlformats.org/drawingml/2006/picture">
+                <pic:pic xmlns:pic="http://schemas.openxmlformats.org/drawingml/2006/picture">
+                  <pic:nvPicPr>
+                    <pic:cNvPr id="0" name=""/>
+                    <pic:cNvPicPr/>
+                  </pic:nvPicPr>
+                  <pic:blipFill>
+                    <a:blip r:embed="rId19"/>
+                    <a:stretch>
+                      <a:fillRect/>
+                    </a:stretch>
+                  </pic:blipFill>
+                  <pic:spPr>
+                    <a:xfrm>
+                      <a:off x="0" y="0"/>
+                      <a:ext cx="4724400" cy="1965960"/>
+                    </a:xfrm>
+                    <a:prstGeom prst="rect">
+                      <a:avLst/>
+                    </a:prstGeom>
+                  </pic:spPr>
+                </pic:pic>
+              </a:graphicData>
+            </a:graphic>
+          </wp:inline>
+        </w:drawing>
+      </w:r>
     </w:p>
     <w:p/>
     <w:p/>
+    <w:p/>
+    <w:p>
+      <w:pPr>
+        <w:rPr>
+          <w:b/>
+        </w:rPr>
+      </w:pPr>
+      <w:r>
+        <w:rPr>
+          <w:b/>
+        </w:rPr>
+        <w:t>When to avoid creating bitmap index</w:t>
+      </w:r>
+    </w:p>
+    <w:p>
+      <w:r>
+        <w:t xml:space="preserve">Suppose </w:t>
+      </w:r>
+      <w:bookmarkStart w:id="0" w:name="_GoBack"/>
+      <w:bookmarkEnd w:id="0"/>
+      <w:r>
+        <w:t xml:space="preserve"> dept no is the bitmap index. Suppose for dept_no 10, we have a bitmap index </w:t>
+      </w:r>
+    </w:p>
+    <w:p>
+      <w:r>
+        <w:t>1 0 1 1 0 1 from 6 rows. and for 20 is 010010 for those 6 rows. If an employee is transferred from 10 to 20</w:t>
+      </w:r>
+      <w:r>
+        <w:rPr>
+          <w:vertAlign w:val="superscript"/>
+        </w:rPr>
+        <w:t>th</w:t>
+      </w:r>
+      <w:r>
+        <w:t xml:space="preserve"> dept then the bitmap index needs to be updated, like last row is changed then</w:t>
+      </w:r>
+    </w:p>
+    <w:p>
+      <w:r>
+        <w:t>10 bitmap is  101100</w:t>
+      </w:r>
+    </w:p>
+    <w:p>
+      <w:r>
+        <w:t>20 will be 010011</w:t>
+      </w:r>
+    </w:p>
+    <w:p>
+      <w:r>
+        <w:t>T1 transaction is updating the deptno and T2 is adding an employee in dept 10, then T2 will be blocked unless or until the dept is not updated. So if any column has high cardinality try to avoid creating bitmap index on that column.</w:t>
+      </w:r>
+      <w:r>
+        <w:t xml:space="preserve"> </w:t>
+      </w:r>
+      <w:r>
+        <w:t>Means the column on which bitmap index is applied should be updated rarely.</w:t>
+      </w:r>
+    </w:p>
     <w:p/>
     <w:p>
       <w:pPr>
@@ -2258,6 +2439,48 @@
       <w:contextualSpacing/>
     </w:pPr>
   </w:style>
+  <w:style w:type="character" w:styleId="FollowedHyperlink">
+    <w:name w:val="FollowedHyperlink"/>
+    <w:basedOn w:val="DefaultParagraphFont"/>
+    <w:uiPriority w:val="99"/>
+    <w:semiHidden/>
+    <w:unhideWhenUsed/>
+    <w:rsid w:val="00A956A4"/>
+    <w:rPr>
+      <w:color w:val="800080" w:themeColor="followedHyperlink"/>
+      <w:u w:val="single"/>
+    </w:rPr>
+  </w:style>
+  <w:style w:type="paragraph" w:styleId="BalloonText">
+    <w:name w:val="Balloon Text"/>
+    <w:basedOn w:val="Normal"/>
+    <w:link w:val="BalloonTextChar"/>
+    <w:uiPriority w:val="99"/>
+    <w:semiHidden/>
+    <w:unhideWhenUsed/>
+    <w:rsid w:val="00C40E6F"/>
+    <w:pPr>
+      <w:spacing w:after="0" w:line="240" w:lineRule="auto"/>
+    </w:pPr>
+    <w:rPr>
+      <w:rFonts w:ascii="Tahoma" w:hAnsi="Tahoma" w:cs="Tahoma"/>
+      <w:sz w:val="16"/>
+      <w:szCs w:val="16"/>
+    </w:rPr>
+  </w:style>
+  <w:style w:type="character" w:customStyle="1" w:styleId="BalloonTextChar">
+    <w:name w:val="Balloon Text Char"/>
+    <w:basedOn w:val="DefaultParagraphFont"/>
+    <w:link w:val="BalloonText"/>
+    <w:uiPriority w:val="99"/>
+    <w:semiHidden/>
+    <w:rsid w:val="00C40E6F"/>
+    <w:rPr>
+      <w:rFonts w:ascii="Tahoma" w:hAnsi="Tahoma" w:cs="Tahoma"/>
+      <w:sz w:val="16"/>
+      <w:szCs w:val="16"/>
+    </w:rPr>
+  </w:style>
 </w:styles>
 </file>
 
@@ -2469,6 +2692,48 @@
       <w:ind w:left="720"/>
       <w:contextualSpacing/>
     </w:pPr>
+  </w:style>
+  <w:style w:type="character" w:styleId="FollowedHyperlink">
+    <w:name w:val="FollowedHyperlink"/>
+    <w:basedOn w:val="DefaultParagraphFont"/>
+    <w:uiPriority w:val="99"/>
+    <w:semiHidden/>
+    <w:unhideWhenUsed/>
+    <w:rsid w:val="00A956A4"/>
+    <w:rPr>
+      <w:color w:val="800080" w:themeColor="followedHyperlink"/>
+      <w:u w:val="single"/>
+    </w:rPr>
+  </w:style>
+  <w:style w:type="paragraph" w:styleId="BalloonText">
+    <w:name w:val="Balloon Text"/>
+    <w:basedOn w:val="Normal"/>
+    <w:link w:val="BalloonTextChar"/>
+    <w:uiPriority w:val="99"/>
+    <w:semiHidden/>
+    <w:unhideWhenUsed/>
+    <w:rsid w:val="00C40E6F"/>
+    <w:pPr>
+      <w:spacing w:after="0" w:line="240" w:lineRule="auto"/>
+    </w:pPr>
+    <w:rPr>
+      <w:rFonts w:ascii="Tahoma" w:hAnsi="Tahoma" w:cs="Tahoma"/>
+      <w:sz w:val="16"/>
+      <w:szCs w:val="16"/>
+    </w:rPr>
+  </w:style>
+  <w:style w:type="character" w:customStyle="1" w:styleId="BalloonTextChar">
+    <w:name w:val="Balloon Text Char"/>
+    <w:basedOn w:val="DefaultParagraphFont"/>
+    <w:link w:val="BalloonText"/>
+    <w:uiPriority w:val="99"/>
+    <w:semiHidden/>
+    <w:rsid w:val="00C40E6F"/>
+    <w:rPr>
+      <w:rFonts w:ascii="Tahoma" w:hAnsi="Tahoma" w:cs="Tahoma"/>
+      <w:sz w:val="16"/>
+      <w:szCs w:val="16"/>
+    </w:rPr>
   </w:style>
 </w:styles>
 </file>

</xml_diff>